<commit_message>
Updated System Requirements Documentation
</commit_message>
<xml_diff>
--- a/System Requirements Document for Library Management System - Baidoo Sakyi Kwasi.docx
+++ b/System Requirements Document for Library Management System - Baidoo Sakyi Kwasi.docx
@@ -76,146 +76,155 @@
           <w:b/>
           <w:bCs/>
         </w:rPr>
-        <w:t>1. User Roles and Permissions</w:t>
+        <w:t>1. User Management</w:t>
       </w:r>
     </w:p>
     <w:p>
-      <w:r>
-        <w:t>The system will have different user roles with specific permissions:</w:t>
+      <w:pPr>
+        <w:numPr>
+          <w:ilvl w:val="0"/>
+          <w:numId w:val="12"/>
+        </w:numPr>
+        <w:rPr>
+          <w:b/>
+          <w:bCs/>
+        </w:rPr>
+      </w:pPr>
+      <w:r>
+        <w:rPr>
+          <w:b/>
+          <w:bCs/>
+        </w:rPr>
+        <w:t>Users must be able to sign up for an account and log in to the system.</w:t>
       </w:r>
     </w:p>
     <w:p>
       <w:pPr>
         <w:numPr>
           <w:ilvl w:val="0"/>
-          <w:numId w:val="1"/>
+          <w:numId w:val="12"/>
         </w:numPr>
-      </w:pPr>
-      <w:r>
-        <w:rPr>
-          <w:b/>
-          <w:bCs/>
-        </w:rPr>
-        <w:t>Librarian</w:t>
-      </w:r>
-      <w:r>
-        <w:t>:</w:t>
+        <w:rPr>
+          <w:b/>
+          <w:bCs/>
+        </w:rPr>
+      </w:pPr>
+      <w:r>
+        <w:rPr>
+          <w:b/>
+          <w:bCs/>
+        </w:rPr>
+        <w:t>The system must support different user roles (e.g., patron, librarian).</w:t>
       </w:r>
     </w:p>
     <w:p>
       <w:pPr>
         <w:numPr>
-          <w:ilvl w:val="1"/>
-          <w:numId w:val="1"/>
+          <w:ilvl w:val="0"/>
+          <w:numId w:val="12"/>
         </w:numPr>
-      </w:pPr>
-      <w:r>
-        <w:t>Full access to all functionalities, including user management, book cataloging, loan management, fine management, and generating reports.</w:t>
+        <w:rPr>
+          <w:b/>
+          <w:bCs/>
+        </w:rPr>
+      </w:pPr>
+      <w:r>
+        <w:rPr>
+          <w:b/>
+          <w:bCs/>
+        </w:rPr>
+        <w:t>Users can update their profiles (e.g., change password, update personal information).</w:t>
       </w:r>
     </w:p>
     <w:p>
       <w:pPr>
-        <w:numPr>
-          <w:ilvl w:val="1"/>
-          <w:numId w:val="1"/>
-        </w:numPr>
-      </w:pPr>
-      <w:r>
-        <w:t>Can add, edit</w:t>
-      </w:r>
-      <w:r>
-        <w:t>, search</w:t>
-      </w:r>
-      <w:r>
-        <w:t>, or remove</w:t>
-      </w:r>
-      <w:r>
-        <w:t xml:space="preserve"> authors</w:t>
-      </w:r>
-      <w:r>
-        <w:t>,</w:t>
-      </w:r>
-      <w:r>
-        <w:t xml:space="preserve"> categories, reservations,</w:t>
-      </w:r>
-      <w:r>
-        <w:t xml:space="preserve"> books, and</w:t>
-      </w:r>
-      <w:r>
-        <w:t xml:space="preserve"> borrowing</w:t>
-      </w:r>
-      <w:r>
-        <w:t>.</w:t>
+        <w:rPr>
+          <w:b/>
+          <w:bCs/>
+        </w:rPr>
+      </w:pPr>
+      <w:r>
+        <w:rPr>
+          <w:b/>
+          <w:bCs/>
+        </w:rPr>
+        <w:t>2. Book Management</w:t>
       </w:r>
     </w:p>
     <w:p>
       <w:pPr>
         <w:numPr>
-          <w:ilvl w:val="1"/>
-          <w:numId w:val="1"/>
+          <w:ilvl w:val="0"/>
+          <w:numId w:val="13"/>
         </w:numPr>
-      </w:pPr>
-      <w:r>
-        <w:t>Can manage book checkouts and returns, update book availability status, and manage overdue fines.</w:t>
+        <w:rPr>
+          <w:b/>
+          <w:bCs/>
+        </w:rPr>
+      </w:pPr>
+      <w:r>
+        <w:rPr>
+          <w:b/>
+          <w:bCs/>
+        </w:rPr>
+        <w:t>The system should allow the librarian to add, update, and delete books from the catalog.</w:t>
       </w:r>
     </w:p>
     <w:p>
       <w:pPr>
         <w:numPr>
           <w:ilvl w:val="0"/>
-          <w:numId w:val="1"/>
+          <w:numId w:val="13"/>
         </w:numPr>
-      </w:pPr>
-      <w:r>
-        <w:rPr>
-          <w:b/>
-          <w:bCs/>
-        </w:rPr>
-        <w:t>Patron</w:t>
-      </w:r>
-      <w:r>
-        <w:rPr>
-          <w:b/>
-          <w:bCs/>
-        </w:rPr>
-        <w:t xml:space="preserve"> (User)</w:t>
-      </w:r>
-      <w:r>
-        <w:t>:</w:t>
+        <w:rPr>
+          <w:b/>
+          <w:bCs/>
+        </w:rPr>
+      </w:pPr>
+      <w:r>
+        <w:rPr>
+          <w:b/>
+          <w:bCs/>
+        </w:rPr>
+        <w:t>Books should be categorized by genre (e.g., fiction, non-fiction, science).</w:t>
       </w:r>
     </w:p>
     <w:p>
       <w:pPr>
         <w:numPr>
-          <w:ilvl w:val="1"/>
-          <w:numId w:val="1"/>
+          <w:ilvl w:val="0"/>
+          <w:numId w:val="13"/>
         </w:numPr>
-      </w:pPr>
-      <w:r>
-        <w:t>Can borrow books,</w:t>
-      </w:r>
-      <w:r>
-        <w:t xml:space="preserve"> reserve books</w:t>
-      </w:r>
-      <w:r>
-        <w:t>,</w:t>
-      </w:r>
-      <w:r>
-        <w:t xml:space="preserve"> view authors and categories</w:t>
-      </w:r>
-      <w:r>
-        <w:t xml:space="preserve"> and view their borrowing history.</w:t>
+        <w:rPr>
+          <w:b/>
+          <w:bCs/>
+        </w:rPr>
+      </w:pPr>
+      <w:r>
+        <w:rPr>
+          <w:b/>
+          <w:bCs/>
+        </w:rPr>
+        <w:t>Each book should have a title, author, category, total copies, available copies, and location in the library.</w:t>
       </w:r>
     </w:p>
     <w:p>
       <w:pPr>
         <w:numPr>
-          <w:ilvl w:val="1"/>
-          <w:numId w:val="1"/>
+          <w:ilvl w:val="0"/>
+          <w:numId w:val="13"/>
         </w:numPr>
-      </w:pPr>
-      <w:r>
-        <w:t>Cannot modify the book catalog or user management.</w:t>
+        <w:rPr>
+          <w:b/>
+          <w:bCs/>
+        </w:rPr>
+      </w:pPr>
+      <w:r>
+        <w:rPr>
+          <w:b/>
+          <w:bCs/>
+        </w:rPr>
+        <w:t>Form validation for all inputs</w:t>
       </w:r>
     </w:p>
     <w:p>
@@ -230,273 +239,262 @@
           <w:b/>
           <w:bCs/>
         </w:rPr>
-        <w:t>2. Book Management</w:t>
+        <w:t>3. Author and Category Management</w:t>
       </w:r>
     </w:p>
     <w:p>
       <w:pPr>
         <w:numPr>
           <w:ilvl w:val="0"/>
-          <w:numId w:val="2"/>
+          <w:numId w:val="14"/>
         </w:numPr>
-      </w:pPr>
-      <w:r>
-        <w:rPr>
-          <w:b/>
-          <w:bCs/>
-        </w:rPr>
-        <w:t>Book Information</w:t>
-      </w:r>
-      <w:r>
-        <w:t>:</w:t>
+        <w:rPr>
+          <w:b/>
+          <w:bCs/>
+        </w:rPr>
+      </w:pPr>
+      <w:r>
+        <w:rPr>
+          <w:b/>
+          <w:bCs/>
+        </w:rPr>
+        <w:t>Librarians can add, update, and delete authors and categories.</w:t>
       </w:r>
     </w:p>
     <w:p>
       <w:pPr>
         <w:numPr>
-          <w:ilvl w:val="1"/>
-          <w:numId w:val="2"/>
+          <w:ilvl w:val="0"/>
+          <w:numId w:val="14"/>
         </w:numPr>
-      </w:pPr>
-      <w:r>
-        <w:rPr>
-          <w:b/>
-          <w:bCs/>
-        </w:rPr>
-        <w:t>Book ID</w:t>
-      </w:r>
-      <w:r>
-        <w:t>: Auto-generated unique identifier for each book.</w:t>
+        <w:rPr>
+          <w:b/>
+          <w:bCs/>
+        </w:rPr>
+      </w:pPr>
+      <w:r>
+        <w:rPr>
+          <w:b/>
+          <w:bCs/>
+        </w:rPr>
+        <w:t>Authors are associated with books, and categories are used to organize books.</w:t>
       </w:r>
     </w:p>
     <w:p>
       <w:pPr>
         <w:numPr>
-          <w:ilvl w:val="1"/>
-          <w:numId w:val="2"/>
+          <w:ilvl w:val="0"/>
+          <w:numId w:val="14"/>
         </w:numPr>
-      </w:pPr>
-      <w:r>
-        <w:rPr>
-          <w:b/>
-          <w:bCs/>
-        </w:rPr>
-        <w:t>Title</w:t>
-      </w:r>
-      <w:r>
-        <w:t>: Text field to input the title of the book.</w:t>
+        <w:rPr>
+          <w:b/>
+          <w:bCs/>
+        </w:rPr>
+      </w:pPr>
+      <w:r>
+        <w:rPr>
+          <w:b/>
+          <w:bCs/>
+        </w:rPr>
+        <w:t>Form validation for all inputs</w:t>
       </w:r>
     </w:p>
     <w:p>
       <w:pPr>
-        <w:numPr>
-          <w:ilvl w:val="1"/>
-          <w:numId w:val="2"/>
-        </w:numPr>
-      </w:pPr>
-      <w:r>
-        <w:rPr>
-          <w:b/>
-          <w:bCs/>
-        </w:rPr>
-        <w:t>Author</w:t>
-      </w:r>
-      <w:r>
-        <w:t>: Text field to input the author's name.</w:t>
+        <w:rPr>
+          <w:b/>
+          <w:bCs/>
+        </w:rPr>
+      </w:pPr>
+      <w:r>
+        <w:rPr>
+          <w:b/>
+          <w:bCs/>
+        </w:rPr>
+        <w:t>4. Borrowing and Return of Books</w:t>
       </w:r>
     </w:p>
     <w:p>
       <w:pPr>
         <w:numPr>
-          <w:ilvl w:val="1"/>
-          <w:numId w:val="2"/>
+          <w:ilvl w:val="0"/>
+          <w:numId w:val="15"/>
         </w:numPr>
-      </w:pPr>
-      <w:r>
-        <w:rPr>
-          <w:b/>
-          <w:bCs/>
-        </w:rPr>
-        <w:t>Publisher</w:t>
-      </w:r>
-      <w:r>
-        <w:t>: Text field to input the publisher's name.</w:t>
+        <w:rPr>
+          <w:b/>
+          <w:bCs/>
+        </w:rPr>
+      </w:pPr>
+      <w:r>
+        <w:rPr>
+          <w:b/>
+          <w:bCs/>
+        </w:rPr>
+        <w:t>Patrons can borrow books, specifying the borrowing date and due date.</w:t>
       </w:r>
     </w:p>
     <w:p>
       <w:pPr>
         <w:numPr>
-          <w:ilvl w:val="1"/>
-          <w:numId w:val="2"/>
+          <w:ilvl w:val="0"/>
+          <w:numId w:val="15"/>
         </w:numPr>
-      </w:pPr>
-      <w:r>
-        <w:rPr>
-          <w:b/>
-          <w:bCs/>
-        </w:rPr>
-        <w:t>Genre</w:t>
-      </w:r>
-      <w:r>
-        <w:t>: Dropdown to select the genre of the book (e.g., Fiction, Non-fiction, Science, etc.).</w:t>
+        <w:rPr>
+          <w:b/>
+          <w:bCs/>
+        </w:rPr>
+      </w:pPr>
+      <w:r>
+        <w:rPr>
+          <w:b/>
+          <w:bCs/>
+        </w:rPr>
+        <w:t>Librarians can mark books as returned and update the status of borrowings.</w:t>
       </w:r>
     </w:p>
     <w:p>
       <w:pPr>
         <w:numPr>
-          <w:ilvl w:val="1"/>
-          <w:numId w:val="2"/>
+          <w:ilvl w:val="0"/>
+          <w:numId w:val="15"/>
         </w:numPr>
-      </w:pPr>
-      <w:r>
-        <w:rPr>
-          <w:b/>
-          <w:bCs/>
-        </w:rPr>
-        <w:t>Quantity Available</w:t>
-      </w:r>
-      <w:r>
-        <w:t>: Numeric field indicating how many copies of the book are available.</w:t>
+        <w:rPr>
+          <w:b/>
+          <w:bCs/>
+        </w:rPr>
+      </w:pPr>
+      <w:r>
+        <w:rPr>
+          <w:b/>
+          <w:bCs/>
+        </w:rPr>
+        <w:t>The system must track borrowed books and ensure that a book cannot be borrowed if there are no available copies.</w:t>
       </w:r>
     </w:p>
     <w:p>
       <w:pPr>
         <w:numPr>
-          <w:ilvl w:val="1"/>
-          <w:numId w:val="2"/>
+          <w:ilvl w:val="0"/>
+          <w:numId w:val="15"/>
         </w:numPr>
-      </w:pPr>
-      <w:r>
-        <w:rPr>
-          <w:b/>
-          <w:bCs/>
-        </w:rPr>
-        <w:t xml:space="preserve">Total </w:t>
-      </w:r>
-      <w:r>
-        <w:rPr>
-          <w:b/>
-          <w:bCs/>
-        </w:rPr>
-        <w:t>Available</w:t>
-      </w:r>
-      <w:r>
-        <w:t>: Numeric field indicating how many copies of the book are</w:t>
-      </w:r>
-      <w:r>
-        <w:t xml:space="preserve"> there in total</w:t>
-      </w:r>
-      <w:r>
-        <w:t>.</w:t>
+        <w:rPr>
+          <w:b/>
+          <w:bCs/>
+        </w:rPr>
+      </w:pPr>
+      <w:r>
+        <w:rPr>
+          <w:b/>
+          <w:bCs/>
+        </w:rPr>
+        <w:t>Form validation for all inputs</w:t>
       </w:r>
     </w:p>
     <w:p>
       <w:pPr>
-        <w:numPr>
-          <w:ilvl w:val="1"/>
-          <w:numId w:val="2"/>
-        </w:numPr>
-      </w:pPr>
-      <w:r>
-        <w:rPr>
-          <w:b/>
-          <w:bCs/>
-        </w:rPr>
-        <w:lastRenderedPageBreak/>
-        <w:t>Location</w:t>
-      </w:r>
-      <w:r>
-        <w:t>: Text field for the book's shelf or section location within the library.</w:t>
+        <w:rPr>
+          <w:b/>
+          <w:bCs/>
+        </w:rPr>
+      </w:pPr>
+      <w:r>
+        <w:rPr>
+          <w:b/>
+          <w:bCs/>
+        </w:rPr>
+        <w:t>5. Reservation System</w:t>
       </w:r>
     </w:p>
     <w:p>
       <w:pPr>
         <w:numPr>
           <w:ilvl w:val="0"/>
-          <w:numId w:val="2"/>
+          <w:numId w:val="16"/>
         </w:numPr>
-      </w:pPr>
-      <w:r>
-        <w:rPr>
-          <w:b/>
-          <w:bCs/>
-        </w:rPr>
-        <w:t>Form Features</w:t>
-      </w:r>
-      <w:r>
-        <w:t>:</w:t>
+        <w:rPr>
+          <w:b/>
+          <w:bCs/>
+        </w:rPr>
+      </w:pPr>
+      <w:r>
+        <w:rPr>
+          <w:b/>
+          <w:bCs/>
+        </w:rPr>
+        <w:t>Patrons can reserve books that are currently unavailable.</w:t>
       </w:r>
     </w:p>
     <w:p>
       <w:pPr>
-        <w:numPr>
-          <w:ilvl w:val="1"/>
-          <w:numId w:val="2"/>
-        </w:numPr>
-      </w:pPr>
-      <w:r>
-        <w:rPr>
-          <w:b/>
-          <w:bCs/>
-        </w:rPr>
-        <w:t>Add Book</w:t>
-      </w:r>
-      <w:r>
-        <w:t>: Button to add a new book to the catalog.</w:t>
+        <w:rPr>
+          <w:b/>
+          <w:bCs/>
+        </w:rPr>
+      </w:pPr>
+      <w:r>
+        <w:rPr>
+          <w:b/>
+          <w:bCs/>
+        </w:rPr>
+        <w:lastRenderedPageBreak/>
+        <w:t>6. Search Functionality</w:t>
       </w:r>
     </w:p>
     <w:p>
       <w:pPr>
         <w:numPr>
-          <w:ilvl w:val="1"/>
-          <w:numId w:val="2"/>
+          <w:ilvl w:val="0"/>
+          <w:numId w:val="17"/>
         </w:numPr>
-      </w:pPr>
-      <w:r>
-        <w:rPr>
-          <w:b/>
-          <w:bCs/>
-        </w:rPr>
-        <w:t>Edit Book</w:t>
-      </w:r>
-      <w:r>
-        <w:t>: Button to modify the details of an existing book.</w:t>
+        <w:rPr>
+          <w:b/>
+          <w:bCs/>
+        </w:rPr>
+      </w:pPr>
+      <w:r>
+        <w:rPr>
+          <w:b/>
+          <w:bCs/>
+        </w:rPr>
+        <w:t>The system must allow users to search for books by name, author, or category.</w:t>
       </w:r>
     </w:p>
     <w:p>
       <w:pPr>
         <w:numPr>
-          <w:ilvl w:val="1"/>
-          <w:numId w:val="2"/>
+          <w:ilvl w:val="0"/>
+          <w:numId w:val="17"/>
         </w:numPr>
-      </w:pPr>
-      <w:r>
-        <w:rPr>
-          <w:b/>
-          <w:bCs/>
-        </w:rPr>
-        <w:t>Delete Book</w:t>
-      </w:r>
-      <w:r>
-        <w:t>: Button to remove a book from the catalog.</w:t>
+        <w:rPr>
+          <w:b/>
+          <w:bCs/>
+        </w:rPr>
+      </w:pPr>
+      <w:r>
+        <w:rPr>
+          <w:b/>
+          <w:bCs/>
+        </w:rPr>
+        <w:t>The system must allow users to search for categories and authors.</w:t>
       </w:r>
     </w:p>
     <w:p>
       <w:pPr>
         <w:numPr>
-          <w:ilvl w:val="1"/>
-          <w:numId w:val="2"/>
+          <w:ilvl w:val="0"/>
+          <w:numId w:val="17"/>
         </w:numPr>
-      </w:pPr>
-      <w:r>
-        <w:rPr>
-          <w:b/>
-          <w:bCs/>
-        </w:rPr>
-        <w:t>Search Book</w:t>
-      </w:r>
-      <w:r>
-        <w:t>: Search bar to find books by title, author, or ISBN.</w:t>
+        <w:rPr>
+          <w:b/>
+          <w:bCs/>
+        </w:rPr>
+      </w:pPr>
+      <w:r>
+        <w:rPr>
+          <w:b/>
+          <w:bCs/>
+        </w:rPr>
+        <w:t>Search results should be displayed in a table or list format.</w:t>
       </w:r>
     </w:p>
     <w:p>
@@ -511,345 +509,45 @@
           <w:b/>
           <w:bCs/>
         </w:rPr>
-        <w:t>3. User Management</w:t>
+        <w:t>7. Notifications</w:t>
       </w:r>
     </w:p>
     <w:p>
       <w:pPr>
         <w:numPr>
           <w:ilvl w:val="0"/>
-          <w:numId w:val="3"/>
+          <w:numId w:val="18"/>
         </w:numPr>
-      </w:pPr>
-      <w:r>
-        <w:rPr>
-          <w:b/>
-          <w:bCs/>
-        </w:rPr>
-        <w:t>User Registration</w:t>
-      </w:r>
-      <w:r>
-        <w:t>:</w:t>
+        <w:rPr>
+          <w:b/>
+          <w:bCs/>
+        </w:rPr>
+      </w:pPr>
+      <w:r>
+        <w:rPr>
+          <w:b/>
+          <w:bCs/>
+        </w:rPr>
+        <w:t>The system should notify users of errors (e.g., failed borrowing due to no available copies) and successes (e.g., book successfully borrowed).</w:t>
       </w:r>
     </w:p>
     <w:p>
       <w:pPr>
         <w:numPr>
-          <w:ilvl w:val="1"/>
-          <w:numId w:val="3"/>
+          <w:ilvl w:val="0"/>
+          <w:numId w:val="18"/>
         </w:numPr>
-      </w:pPr>
-      <w:r>
-        <w:t>Users must register with their details to borrow books.</w:t>
-      </w:r>
-    </w:p>
-    <w:p>
-      <w:pPr>
-        <w:numPr>
-          <w:ilvl w:val="1"/>
-          <w:numId w:val="3"/>
-        </w:numPr>
-      </w:pPr>
-      <w:r>
-        <w:t xml:space="preserve">Required fields: Name, </w:t>
-      </w:r>
-      <w:r>
-        <w:t>Email</w:t>
-      </w:r>
-      <w:r>
-        <w:t xml:space="preserve">, </w:t>
-      </w:r>
-      <w:r>
-        <w:t xml:space="preserve">Account </w:t>
-      </w:r>
-      <w:r>
-        <w:t>Type (</w:t>
-      </w:r>
-      <w:r>
-        <w:t xml:space="preserve">Patron) </w:t>
-      </w:r>
-      <w:r>
-        <w:t>and User ID (Auto-generated).</w:t>
-      </w:r>
-    </w:p>
-    <w:p>
-      <w:pPr>
-        <w:numPr>
-          <w:ilvl w:val="0"/>
-          <w:numId w:val="3"/>
-        </w:numPr>
-      </w:pPr>
-      <w:r>
-        <w:rPr>
-          <w:b/>
-          <w:bCs/>
-        </w:rPr>
-        <w:t>User Profile</w:t>
-      </w:r>
-      <w:r>
-        <w:t>:</w:t>
-      </w:r>
-    </w:p>
-    <w:p>
-      <w:pPr>
-        <w:numPr>
-          <w:ilvl w:val="1"/>
-          <w:numId w:val="3"/>
-        </w:numPr>
-      </w:pPr>
-      <w:r>
-        <w:t>Each user will have a profile containing their personal information, current borrowed books, and borrowing history.</w:t>
-      </w:r>
-    </w:p>
-    <w:p>
-      <w:pPr>
-        <w:numPr>
-          <w:ilvl w:val="0"/>
-          <w:numId w:val="3"/>
-        </w:numPr>
-      </w:pPr>
-      <w:r>
-        <w:rPr>
-          <w:b/>
-          <w:bCs/>
-        </w:rPr>
-        <w:t>Form Features</w:t>
-      </w:r>
-      <w:r>
-        <w:t>:</w:t>
-      </w:r>
-    </w:p>
-    <w:p>
-      <w:pPr>
-        <w:numPr>
-          <w:ilvl w:val="1"/>
-          <w:numId w:val="3"/>
-        </w:numPr>
-        <w:rPr>
-          <w:b/>
-          <w:bCs/>
-        </w:rPr>
-      </w:pPr>
-      <w:r>
-        <w:rPr>
-          <w:b/>
-          <w:bCs/>
-        </w:rPr>
-        <w:t>Add User</w:t>
-      </w:r>
-      <w:r>
-        <w:t>: Option for administrators to register new users.</w:t>
-      </w:r>
-    </w:p>
-    <w:p>
-      <w:pPr>
-        <w:rPr>
-          <w:b/>
-          <w:bCs/>
-        </w:rPr>
-      </w:pPr>
-      <w:r>
-        <w:rPr>
-          <w:b/>
-          <w:bCs/>
-        </w:rPr>
-        <w:t>4. Borrowing and Returning Books</w:t>
-      </w:r>
-    </w:p>
-    <w:p>
-      <w:pPr>
-        <w:numPr>
-          <w:ilvl w:val="0"/>
-          <w:numId w:val="4"/>
-        </w:numPr>
-      </w:pPr>
-      <w:r>
-        <w:rPr>
-          <w:b/>
-          <w:bCs/>
-        </w:rPr>
-        <w:t>Borrowing Process</w:t>
-      </w:r>
-      <w:r>
-        <w:t>:</w:t>
-      </w:r>
-    </w:p>
-    <w:p>
-      <w:pPr>
-        <w:numPr>
-          <w:ilvl w:val="1"/>
-          <w:numId w:val="4"/>
-        </w:numPr>
-      </w:pPr>
-      <w:r>
-        <w:t>Users can borrow books for a predefined loan period (e.g., 14 days).</w:t>
-      </w:r>
-    </w:p>
-    <w:p>
-      <w:pPr>
-        <w:numPr>
-          <w:ilvl w:val="1"/>
-          <w:numId w:val="4"/>
-        </w:numPr>
-        <w:rPr>
-          <w:b/>
-          <w:bCs/>
-        </w:rPr>
-      </w:pPr>
-      <w:r>
-        <w:t>The system will track the books borrowed by each user, the due date, and the status of the book (borrowed or available).</w:t>
-      </w:r>
-      <w:r>
-        <w:rPr>
-          <w:b/>
-          <w:bCs/>
-        </w:rPr>
-        <w:t>5. Search Functionality</w:t>
-      </w:r>
-    </w:p>
-    <w:p>
-      <w:pPr>
-        <w:numPr>
-          <w:ilvl w:val="0"/>
-          <w:numId w:val="5"/>
-        </w:numPr>
-      </w:pPr>
-      <w:r>
-        <w:rPr>
-          <w:b/>
-          <w:bCs/>
-        </w:rPr>
-        <w:t>Search Criteria</w:t>
-      </w:r>
-      <w:r>
-        <w:t>:</w:t>
-      </w:r>
-    </w:p>
-    <w:p>
-      <w:pPr>
-        <w:numPr>
-          <w:ilvl w:val="1"/>
-          <w:numId w:val="5"/>
-        </w:numPr>
-      </w:pPr>
-      <w:r>
-        <w:t xml:space="preserve">Users can search the catalog of books using </w:t>
-      </w:r>
-      <w:r>
-        <w:t>name of the book.</w:t>
-      </w:r>
-    </w:p>
-    <w:p>
-      <w:pPr>
-        <w:numPr>
-          <w:ilvl w:val="1"/>
-          <w:numId w:val="5"/>
-        </w:numPr>
-      </w:pPr>
-      <w:r>
-        <w:t>The search results will display a list of matching books along with their availability status.</w:t>
-      </w:r>
-    </w:p>
-    <w:p>
-      <w:pPr>
-        <w:numPr>
-          <w:ilvl w:val="0"/>
-          <w:numId w:val="5"/>
-        </w:numPr>
-      </w:pPr>
-      <w:r>
-        <w:rPr>
-          <w:b/>
-          <w:bCs/>
-        </w:rPr>
-        <w:t>Search Form Features</w:t>
-      </w:r>
-      <w:r>
-        <w:t>:</w:t>
-      </w:r>
-    </w:p>
-    <w:p>
-      <w:pPr>
-        <w:numPr>
-          <w:ilvl w:val="1"/>
-          <w:numId w:val="5"/>
-        </w:numPr>
-      </w:pPr>
-      <w:r>
-        <w:rPr>
-          <w:b/>
-          <w:bCs/>
-        </w:rPr>
-        <w:t>Search Bar</w:t>
-      </w:r>
-      <w:r>
-        <w:t>: Text field to input search terms.</w:t>
-      </w:r>
-    </w:p>
-    <w:p>
-      <w:pPr>
-        <w:numPr>
-          <w:ilvl w:val="1"/>
-          <w:numId w:val="5"/>
-        </w:numPr>
-      </w:pPr>
-      <w:r>
-        <w:rPr>
-          <w:b/>
-          <w:bCs/>
-        </w:rPr>
-        <w:t>View Book Details</w:t>
-      </w:r>
-      <w:r>
-        <w:t>: Option to view detailed information for each book in the catalog.</w:t>
-      </w:r>
-    </w:p>
-    <w:p>
-      <w:pPr>
-        <w:rPr>
-          <w:b/>
-          <w:bCs/>
-        </w:rPr>
-      </w:pPr>
-      <w:r>
-        <w:rPr>
-          <w:b/>
-          <w:bCs/>
-        </w:rPr>
-        <w:t>6. Transaction History</w:t>
-      </w:r>
-    </w:p>
-    <w:p>
-      <w:pPr>
-        <w:numPr>
-          <w:ilvl w:val="0"/>
-          <w:numId w:val="6"/>
-        </w:numPr>
-      </w:pPr>
-      <w:r>
-        <w:rPr>
-          <w:b/>
-          <w:bCs/>
-        </w:rPr>
-        <w:t>Borrowing History</w:t>
-      </w:r>
-      <w:r>
-        <w:t>:</w:t>
-      </w:r>
-    </w:p>
-    <w:p>
-      <w:pPr>
-        <w:numPr>
-          <w:ilvl w:val="1"/>
-          <w:numId w:val="6"/>
-        </w:numPr>
-      </w:pPr>
-      <w:r>
-        <w:lastRenderedPageBreak/>
-        <w:t>Each user will have a history of their previous borrowings, including the date borrowed, due date, return date</w:t>
-      </w:r>
-      <w:r>
-        <w:t>.</w:t>
+        <w:rPr>
+          <w:b/>
+          <w:bCs/>
+        </w:rPr>
+      </w:pPr>
+      <w:r>
+        <w:rPr>
+          <w:b/>
+          <w:bCs/>
+        </w:rPr>
+        <w:t>Notifications should appear as toast messages or alerts.</w:t>
       </w:r>
     </w:p>
     <w:p>
@@ -1019,6 +717,155 @@
 <file path=word/numbering.xml><?xml version="1.0" encoding="utf-8"?>
 <w:numbering xmlns:wpc="http://schemas.microsoft.com/office/word/2010/wordprocessingCanvas" xmlns:cx="http://schemas.microsoft.com/office/drawing/2014/chartex" xmlns:cx1="http://schemas.microsoft.com/office/drawing/2015/9/8/chartex" xmlns:cx2="http://schemas.microsoft.com/office/drawing/2015/10/21/chartex" xmlns:cx3="http://schemas.microsoft.com/office/drawing/2016/5/9/chartex" xmlns:cx4="http://schemas.microsoft.com/office/drawing/2016/5/10/chartex" xmlns:cx5="http://schemas.microsoft.com/office/drawing/2016/5/11/chartex" xmlns:cx6="http://schemas.microsoft.com/office/drawing/2016/5/12/chartex" xmlns:cx7="http://schemas.microsoft.com/office/drawing/2016/5/13/chartex" xmlns:cx8="http://schemas.microsoft.com/office/drawing/2016/5/14/chartex" xmlns:mc="http://schemas.openxmlformats.org/markup-compatibility/2006" xmlns:aink="http://schemas.microsoft.com/office/drawing/2016/ink" xmlns:am3d="http://schemas.microsoft.com/office/drawing/2017/model3d" xmlns:o="urn:schemas-microsoft-com:office:office" xmlns:oel="http://schemas.microsoft.com/office/2019/extlst" xmlns:r="http://schemas.openxmlformats.org/officeDocument/2006/relationships" xmlns:m="http://schemas.openxmlformats.org/officeDocument/2006/math" xmlns:v="urn:schemas-microsoft-com:vml" xmlns:wp14="http://schemas.microsoft.com/office/word/2010/wordprocessingDrawing" xmlns:wp="http://schemas.openxmlformats.org/drawingml/2006/wordprocessingDrawing" xmlns:w10="urn:schemas-microsoft-com:office:word" xmlns:w="http://schemas.openxmlformats.org/wordprocessingml/2006/main" xmlns:w14="http://schemas.microsoft.com/office/word/2010/wordml" xmlns:w15="http://schemas.microsoft.com/office/word/2012/wordml" xmlns:w16cex="http://schemas.microsoft.com/office/word/2018/wordml/cex" xmlns:w16cid="http://schemas.microsoft.com/office/word/2016/wordml/cid" xmlns:w16="http://schemas.microsoft.com/office/word/2018/wordml" xmlns:w16du="http://schemas.microsoft.com/office/word/2023/wordml/word16du" xmlns:w16sdtdh="http://schemas.microsoft.com/office/word/2020/wordml/sdtdatahash" xmlns:w16se="http://schemas.microsoft.com/office/word/2015/wordml/symex" xmlns:wpg="http://schemas.microsoft.com/office/word/2010/wordprocessingGroup" xmlns:wpi="http://schemas.microsoft.com/office/word/2010/wordprocessingInk" xmlns:wne="http://schemas.microsoft.com/office/word/2006/wordml" xmlns:wps="http://schemas.microsoft.com/office/word/2010/wordprocessingShape" mc:Ignorable="w14 w15 w16se w16cid w16 w16cex w16sdtdh w16du wp14">
   <w:abstractNum w:abstractNumId="0" w15:restartNumberingAfterBreak="0">
+    <w:nsid w:val="09A368A7"/>
+    <w:multiLevelType w:val="multilevel"/>
+    <w:tmpl w:val="339C3A40"/>
+    <w:lvl w:ilvl="0">
+      <w:start w:val="1"/>
+      <w:numFmt w:val="bullet"/>
+      <w:lvlText w:val=""/>
+      <w:lvlJc w:val="left"/>
+      <w:pPr>
+        <w:tabs>
+          <w:tab w:val="num" w:pos="720"/>
+        </w:tabs>
+        <w:ind w:left="720" w:hanging="360"/>
+      </w:pPr>
+      <w:rPr>
+        <w:rFonts w:ascii="Symbol" w:hAnsi="Symbol" w:hint="default"/>
+        <w:sz w:val="20"/>
+      </w:rPr>
+    </w:lvl>
+    <w:lvl w:ilvl="1" w:tentative="1">
+      <w:start w:val="1"/>
+      <w:numFmt w:val="bullet"/>
+      <w:lvlText w:val="o"/>
+      <w:lvlJc w:val="left"/>
+      <w:pPr>
+        <w:tabs>
+          <w:tab w:val="num" w:pos="1440"/>
+        </w:tabs>
+        <w:ind w:left="1440" w:hanging="360"/>
+      </w:pPr>
+      <w:rPr>
+        <w:rFonts w:ascii="Courier New" w:hAnsi="Courier New" w:hint="default"/>
+        <w:sz w:val="20"/>
+      </w:rPr>
+    </w:lvl>
+    <w:lvl w:ilvl="2" w:tentative="1">
+      <w:start w:val="1"/>
+      <w:numFmt w:val="bullet"/>
+      <w:lvlText w:val=""/>
+      <w:lvlJc w:val="left"/>
+      <w:pPr>
+        <w:tabs>
+          <w:tab w:val="num" w:pos="2160"/>
+        </w:tabs>
+        <w:ind w:left="2160" w:hanging="360"/>
+      </w:pPr>
+      <w:rPr>
+        <w:rFonts w:ascii="Wingdings" w:hAnsi="Wingdings" w:hint="default"/>
+        <w:sz w:val="20"/>
+      </w:rPr>
+    </w:lvl>
+    <w:lvl w:ilvl="3" w:tentative="1">
+      <w:start w:val="1"/>
+      <w:numFmt w:val="bullet"/>
+      <w:lvlText w:val=""/>
+      <w:lvlJc w:val="left"/>
+      <w:pPr>
+        <w:tabs>
+          <w:tab w:val="num" w:pos="2880"/>
+        </w:tabs>
+        <w:ind w:left="2880" w:hanging="360"/>
+      </w:pPr>
+      <w:rPr>
+        <w:rFonts w:ascii="Wingdings" w:hAnsi="Wingdings" w:hint="default"/>
+        <w:sz w:val="20"/>
+      </w:rPr>
+    </w:lvl>
+    <w:lvl w:ilvl="4" w:tentative="1">
+      <w:start w:val="1"/>
+      <w:numFmt w:val="bullet"/>
+      <w:lvlText w:val=""/>
+      <w:lvlJc w:val="left"/>
+      <w:pPr>
+        <w:tabs>
+          <w:tab w:val="num" w:pos="3600"/>
+        </w:tabs>
+        <w:ind w:left="3600" w:hanging="360"/>
+      </w:pPr>
+      <w:rPr>
+        <w:rFonts w:ascii="Wingdings" w:hAnsi="Wingdings" w:hint="default"/>
+        <w:sz w:val="20"/>
+      </w:rPr>
+    </w:lvl>
+    <w:lvl w:ilvl="5" w:tentative="1">
+      <w:start w:val="1"/>
+      <w:numFmt w:val="bullet"/>
+      <w:lvlText w:val=""/>
+      <w:lvlJc w:val="left"/>
+      <w:pPr>
+        <w:tabs>
+          <w:tab w:val="num" w:pos="4320"/>
+        </w:tabs>
+        <w:ind w:left="4320" w:hanging="360"/>
+      </w:pPr>
+      <w:rPr>
+        <w:rFonts w:ascii="Wingdings" w:hAnsi="Wingdings" w:hint="default"/>
+        <w:sz w:val="20"/>
+      </w:rPr>
+    </w:lvl>
+    <w:lvl w:ilvl="6" w:tentative="1">
+      <w:start w:val="1"/>
+      <w:numFmt w:val="bullet"/>
+      <w:lvlText w:val=""/>
+      <w:lvlJc w:val="left"/>
+      <w:pPr>
+        <w:tabs>
+          <w:tab w:val="num" w:pos="5040"/>
+        </w:tabs>
+        <w:ind w:left="5040" w:hanging="360"/>
+      </w:pPr>
+      <w:rPr>
+        <w:rFonts w:ascii="Wingdings" w:hAnsi="Wingdings" w:hint="default"/>
+        <w:sz w:val="20"/>
+      </w:rPr>
+    </w:lvl>
+    <w:lvl w:ilvl="7" w:tentative="1">
+      <w:start w:val="1"/>
+      <w:numFmt w:val="bullet"/>
+      <w:lvlText w:val=""/>
+      <w:lvlJc w:val="left"/>
+      <w:pPr>
+        <w:tabs>
+          <w:tab w:val="num" w:pos="5760"/>
+        </w:tabs>
+        <w:ind w:left="5760" w:hanging="360"/>
+      </w:pPr>
+      <w:rPr>
+        <w:rFonts w:ascii="Wingdings" w:hAnsi="Wingdings" w:hint="default"/>
+        <w:sz w:val="20"/>
+      </w:rPr>
+    </w:lvl>
+    <w:lvl w:ilvl="8" w:tentative="1">
+      <w:start w:val="1"/>
+      <w:numFmt w:val="bullet"/>
+      <w:lvlText w:val=""/>
+      <w:lvlJc w:val="left"/>
+      <w:pPr>
+        <w:tabs>
+          <w:tab w:val="num" w:pos="6480"/>
+        </w:tabs>
+        <w:ind w:left="6480" w:hanging="360"/>
+      </w:pPr>
+      <w:rPr>
+        <w:rFonts w:ascii="Wingdings" w:hAnsi="Wingdings" w:hint="default"/>
+        <w:sz w:val="20"/>
+      </w:rPr>
+    </w:lvl>
+  </w:abstractNum>
+  <w:abstractNum w:abstractNumId="1" w15:restartNumberingAfterBreak="0">
     <w:nsid w:val="0B4179C5"/>
     <w:multiLevelType w:val="multilevel"/>
     <w:tmpl w:val="8CB0DBF0"/>
@@ -1167,7 +1014,7 @@
       </w:rPr>
     </w:lvl>
   </w:abstractNum>
-  <w:abstractNum w:abstractNumId="1" w15:restartNumberingAfterBreak="0">
+  <w:abstractNum w:abstractNumId="2" w15:restartNumberingAfterBreak="0">
     <w:nsid w:val="1C4D6F79"/>
     <w:multiLevelType w:val="multilevel"/>
     <w:tmpl w:val="96442D3E"/>
@@ -1316,7 +1163,7 @@
       </w:rPr>
     </w:lvl>
   </w:abstractNum>
-  <w:abstractNum w:abstractNumId="2" w15:restartNumberingAfterBreak="0">
+  <w:abstractNum w:abstractNumId="3" w15:restartNumberingAfterBreak="0">
     <w:nsid w:val="206874CE"/>
     <w:multiLevelType w:val="multilevel"/>
     <w:tmpl w:val="927AB62E"/>
@@ -1465,7 +1312,7 @@
       </w:rPr>
     </w:lvl>
   </w:abstractNum>
-  <w:abstractNum w:abstractNumId="3" w15:restartNumberingAfterBreak="0">
+  <w:abstractNum w:abstractNumId="4" w15:restartNumberingAfterBreak="0">
     <w:nsid w:val="247F5D80"/>
     <w:multiLevelType w:val="multilevel"/>
     <w:tmpl w:val="5EB6BF5A"/>
@@ -1614,7 +1461,156 @@
       </w:rPr>
     </w:lvl>
   </w:abstractNum>
-  <w:abstractNum w:abstractNumId="4" w15:restartNumberingAfterBreak="0">
+  <w:abstractNum w:abstractNumId="5" w15:restartNumberingAfterBreak="0">
+    <w:nsid w:val="268D36A6"/>
+    <w:multiLevelType w:val="multilevel"/>
+    <w:tmpl w:val="5E16DE32"/>
+    <w:lvl w:ilvl="0">
+      <w:start w:val="1"/>
+      <w:numFmt w:val="bullet"/>
+      <w:lvlText w:val=""/>
+      <w:lvlJc w:val="left"/>
+      <w:pPr>
+        <w:tabs>
+          <w:tab w:val="num" w:pos="720"/>
+        </w:tabs>
+        <w:ind w:left="720" w:hanging="360"/>
+      </w:pPr>
+      <w:rPr>
+        <w:rFonts w:ascii="Symbol" w:hAnsi="Symbol" w:hint="default"/>
+        <w:sz w:val="20"/>
+      </w:rPr>
+    </w:lvl>
+    <w:lvl w:ilvl="1" w:tentative="1">
+      <w:start w:val="1"/>
+      <w:numFmt w:val="bullet"/>
+      <w:lvlText w:val="o"/>
+      <w:lvlJc w:val="left"/>
+      <w:pPr>
+        <w:tabs>
+          <w:tab w:val="num" w:pos="1440"/>
+        </w:tabs>
+        <w:ind w:left="1440" w:hanging="360"/>
+      </w:pPr>
+      <w:rPr>
+        <w:rFonts w:ascii="Courier New" w:hAnsi="Courier New" w:hint="default"/>
+        <w:sz w:val="20"/>
+      </w:rPr>
+    </w:lvl>
+    <w:lvl w:ilvl="2" w:tentative="1">
+      <w:start w:val="1"/>
+      <w:numFmt w:val="bullet"/>
+      <w:lvlText w:val=""/>
+      <w:lvlJc w:val="left"/>
+      <w:pPr>
+        <w:tabs>
+          <w:tab w:val="num" w:pos="2160"/>
+        </w:tabs>
+        <w:ind w:left="2160" w:hanging="360"/>
+      </w:pPr>
+      <w:rPr>
+        <w:rFonts w:ascii="Wingdings" w:hAnsi="Wingdings" w:hint="default"/>
+        <w:sz w:val="20"/>
+      </w:rPr>
+    </w:lvl>
+    <w:lvl w:ilvl="3" w:tentative="1">
+      <w:start w:val="1"/>
+      <w:numFmt w:val="bullet"/>
+      <w:lvlText w:val=""/>
+      <w:lvlJc w:val="left"/>
+      <w:pPr>
+        <w:tabs>
+          <w:tab w:val="num" w:pos="2880"/>
+        </w:tabs>
+        <w:ind w:left="2880" w:hanging="360"/>
+      </w:pPr>
+      <w:rPr>
+        <w:rFonts w:ascii="Wingdings" w:hAnsi="Wingdings" w:hint="default"/>
+        <w:sz w:val="20"/>
+      </w:rPr>
+    </w:lvl>
+    <w:lvl w:ilvl="4" w:tentative="1">
+      <w:start w:val="1"/>
+      <w:numFmt w:val="bullet"/>
+      <w:lvlText w:val=""/>
+      <w:lvlJc w:val="left"/>
+      <w:pPr>
+        <w:tabs>
+          <w:tab w:val="num" w:pos="3600"/>
+        </w:tabs>
+        <w:ind w:left="3600" w:hanging="360"/>
+      </w:pPr>
+      <w:rPr>
+        <w:rFonts w:ascii="Wingdings" w:hAnsi="Wingdings" w:hint="default"/>
+        <w:sz w:val="20"/>
+      </w:rPr>
+    </w:lvl>
+    <w:lvl w:ilvl="5" w:tentative="1">
+      <w:start w:val="1"/>
+      <w:numFmt w:val="bullet"/>
+      <w:lvlText w:val=""/>
+      <w:lvlJc w:val="left"/>
+      <w:pPr>
+        <w:tabs>
+          <w:tab w:val="num" w:pos="4320"/>
+        </w:tabs>
+        <w:ind w:left="4320" w:hanging="360"/>
+      </w:pPr>
+      <w:rPr>
+        <w:rFonts w:ascii="Wingdings" w:hAnsi="Wingdings" w:hint="default"/>
+        <w:sz w:val="20"/>
+      </w:rPr>
+    </w:lvl>
+    <w:lvl w:ilvl="6" w:tentative="1">
+      <w:start w:val="1"/>
+      <w:numFmt w:val="bullet"/>
+      <w:lvlText w:val=""/>
+      <w:lvlJc w:val="left"/>
+      <w:pPr>
+        <w:tabs>
+          <w:tab w:val="num" w:pos="5040"/>
+        </w:tabs>
+        <w:ind w:left="5040" w:hanging="360"/>
+      </w:pPr>
+      <w:rPr>
+        <w:rFonts w:ascii="Wingdings" w:hAnsi="Wingdings" w:hint="default"/>
+        <w:sz w:val="20"/>
+      </w:rPr>
+    </w:lvl>
+    <w:lvl w:ilvl="7" w:tentative="1">
+      <w:start w:val="1"/>
+      <w:numFmt w:val="bullet"/>
+      <w:lvlText w:val=""/>
+      <w:lvlJc w:val="left"/>
+      <w:pPr>
+        <w:tabs>
+          <w:tab w:val="num" w:pos="5760"/>
+        </w:tabs>
+        <w:ind w:left="5760" w:hanging="360"/>
+      </w:pPr>
+      <w:rPr>
+        <w:rFonts w:ascii="Wingdings" w:hAnsi="Wingdings" w:hint="default"/>
+        <w:sz w:val="20"/>
+      </w:rPr>
+    </w:lvl>
+    <w:lvl w:ilvl="8" w:tentative="1">
+      <w:start w:val="1"/>
+      <w:numFmt w:val="bullet"/>
+      <w:lvlText w:val=""/>
+      <w:lvlJc w:val="left"/>
+      <w:pPr>
+        <w:tabs>
+          <w:tab w:val="num" w:pos="6480"/>
+        </w:tabs>
+        <w:ind w:left="6480" w:hanging="360"/>
+      </w:pPr>
+      <w:rPr>
+        <w:rFonts w:ascii="Wingdings" w:hAnsi="Wingdings" w:hint="default"/>
+        <w:sz w:val="20"/>
+      </w:rPr>
+    </w:lvl>
+  </w:abstractNum>
+  <w:abstractNum w:abstractNumId="6" w15:restartNumberingAfterBreak="0">
     <w:nsid w:val="301138CB"/>
     <w:multiLevelType w:val="multilevel"/>
     <w:tmpl w:val="E4D67BE8"/>
@@ -1763,7 +1759,7 @@
       </w:rPr>
     </w:lvl>
   </w:abstractNum>
-  <w:abstractNum w:abstractNumId="5" w15:restartNumberingAfterBreak="0">
+  <w:abstractNum w:abstractNumId="7" w15:restartNumberingAfterBreak="0">
     <w:nsid w:val="3B520B5F"/>
     <w:multiLevelType w:val="multilevel"/>
     <w:tmpl w:val="C64ABB46"/>
@@ -1912,7 +1908,305 @@
       </w:rPr>
     </w:lvl>
   </w:abstractNum>
-  <w:abstractNum w:abstractNumId="6" w15:restartNumberingAfterBreak="0">
+  <w:abstractNum w:abstractNumId="8" w15:restartNumberingAfterBreak="0">
+    <w:nsid w:val="3F625F94"/>
+    <w:multiLevelType w:val="multilevel"/>
+    <w:tmpl w:val="EC401A34"/>
+    <w:lvl w:ilvl="0">
+      <w:start w:val="1"/>
+      <w:numFmt w:val="bullet"/>
+      <w:lvlText w:val=""/>
+      <w:lvlJc w:val="left"/>
+      <w:pPr>
+        <w:tabs>
+          <w:tab w:val="num" w:pos="720"/>
+        </w:tabs>
+        <w:ind w:left="720" w:hanging="360"/>
+      </w:pPr>
+      <w:rPr>
+        <w:rFonts w:ascii="Symbol" w:hAnsi="Symbol" w:hint="default"/>
+        <w:sz w:val="20"/>
+      </w:rPr>
+    </w:lvl>
+    <w:lvl w:ilvl="1" w:tentative="1">
+      <w:start w:val="1"/>
+      <w:numFmt w:val="bullet"/>
+      <w:lvlText w:val="o"/>
+      <w:lvlJc w:val="left"/>
+      <w:pPr>
+        <w:tabs>
+          <w:tab w:val="num" w:pos="1440"/>
+        </w:tabs>
+        <w:ind w:left="1440" w:hanging="360"/>
+      </w:pPr>
+      <w:rPr>
+        <w:rFonts w:ascii="Courier New" w:hAnsi="Courier New" w:hint="default"/>
+        <w:sz w:val="20"/>
+      </w:rPr>
+    </w:lvl>
+    <w:lvl w:ilvl="2" w:tentative="1">
+      <w:start w:val="1"/>
+      <w:numFmt w:val="bullet"/>
+      <w:lvlText w:val=""/>
+      <w:lvlJc w:val="left"/>
+      <w:pPr>
+        <w:tabs>
+          <w:tab w:val="num" w:pos="2160"/>
+        </w:tabs>
+        <w:ind w:left="2160" w:hanging="360"/>
+      </w:pPr>
+      <w:rPr>
+        <w:rFonts w:ascii="Wingdings" w:hAnsi="Wingdings" w:hint="default"/>
+        <w:sz w:val="20"/>
+      </w:rPr>
+    </w:lvl>
+    <w:lvl w:ilvl="3" w:tentative="1">
+      <w:start w:val="1"/>
+      <w:numFmt w:val="bullet"/>
+      <w:lvlText w:val=""/>
+      <w:lvlJc w:val="left"/>
+      <w:pPr>
+        <w:tabs>
+          <w:tab w:val="num" w:pos="2880"/>
+        </w:tabs>
+        <w:ind w:left="2880" w:hanging="360"/>
+      </w:pPr>
+      <w:rPr>
+        <w:rFonts w:ascii="Wingdings" w:hAnsi="Wingdings" w:hint="default"/>
+        <w:sz w:val="20"/>
+      </w:rPr>
+    </w:lvl>
+    <w:lvl w:ilvl="4" w:tentative="1">
+      <w:start w:val="1"/>
+      <w:numFmt w:val="bullet"/>
+      <w:lvlText w:val=""/>
+      <w:lvlJc w:val="left"/>
+      <w:pPr>
+        <w:tabs>
+          <w:tab w:val="num" w:pos="3600"/>
+        </w:tabs>
+        <w:ind w:left="3600" w:hanging="360"/>
+      </w:pPr>
+      <w:rPr>
+        <w:rFonts w:ascii="Wingdings" w:hAnsi="Wingdings" w:hint="default"/>
+        <w:sz w:val="20"/>
+      </w:rPr>
+    </w:lvl>
+    <w:lvl w:ilvl="5" w:tentative="1">
+      <w:start w:val="1"/>
+      <w:numFmt w:val="bullet"/>
+      <w:lvlText w:val=""/>
+      <w:lvlJc w:val="left"/>
+      <w:pPr>
+        <w:tabs>
+          <w:tab w:val="num" w:pos="4320"/>
+        </w:tabs>
+        <w:ind w:left="4320" w:hanging="360"/>
+      </w:pPr>
+      <w:rPr>
+        <w:rFonts w:ascii="Wingdings" w:hAnsi="Wingdings" w:hint="default"/>
+        <w:sz w:val="20"/>
+      </w:rPr>
+    </w:lvl>
+    <w:lvl w:ilvl="6" w:tentative="1">
+      <w:start w:val="1"/>
+      <w:numFmt w:val="bullet"/>
+      <w:lvlText w:val=""/>
+      <w:lvlJc w:val="left"/>
+      <w:pPr>
+        <w:tabs>
+          <w:tab w:val="num" w:pos="5040"/>
+        </w:tabs>
+        <w:ind w:left="5040" w:hanging="360"/>
+      </w:pPr>
+      <w:rPr>
+        <w:rFonts w:ascii="Wingdings" w:hAnsi="Wingdings" w:hint="default"/>
+        <w:sz w:val="20"/>
+      </w:rPr>
+    </w:lvl>
+    <w:lvl w:ilvl="7" w:tentative="1">
+      <w:start w:val="1"/>
+      <w:numFmt w:val="bullet"/>
+      <w:lvlText w:val=""/>
+      <w:lvlJc w:val="left"/>
+      <w:pPr>
+        <w:tabs>
+          <w:tab w:val="num" w:pos="5760"/>
+        </w:tabs>
+        <w:ind w:left="5760" w:hanging="360"/>
+      </w:pPr>
+      <w:rPr>
+        <w:rFonts w:ascii="Wingdings" w:hAnsi="Wingdings" w:hint="default"/>
+        <w:sz w:val="20"/>
+      </w:rPr>
+    </w:lvl>
+    <w:lvl w:ilvl="8" w:tentative="1">
+      <w:start w:val="1"/>
+      <w:numFmt w:val="bullet"/>
+      <w:lvlText w:val=""/>
+      <w:lvlJc w:val="left"/>
+      <w:pPr>
+        <w:tabs>
+          <w:tab w:val="num" w:pos="6480"/>
+        </w:tabs>
+        <w:ind w:left="6480" w:hanging="360"/>
+      </w:pPr>
+      <w:rPr>
+        <w:rFonts w:ascii="Wingdings" w:hAnsi="Wingdings" w:hint="default"/>
+        <w:sz w:val="20"/>
+      </w:rPr>
+    </w:lvl>
+  </w:abstractNum>
+  <w:abstractNum w:abstractNumId="9" w15:restartNumberingAfterBreak="0">
+    <w:nsid w:val="457D7FED"/>
+    <w:multiLevelType w:val="multilevel"/>
+    <w:tmpl w:val="FC10A556"/>
+    <w:lvl w:ilvl="0">
+      <w:start w:val="1"/>
+      <w:numFmt w:val="bullet"/>
+      <w:lvlText w:val=""/>
+      <w:lvlJc w:val="left"/>
+      <w:pPr>
+        <w:tabs>
+          <w:tab w:val="num" w:pos="720"/>
+        </w:tabs>
+        <w:ind w:left="720" w:hanging="360"/>
+      </w:pPr>
+      <w:rPr>
+        <w:rFonts w:ascii="Symbol" w:hAnsi="Symbol" w:hint="default"/>
+        <w:sz w:val="20"/>
+      </w:rPr>
+    </w:lvl>
+    <w:lvl w:ilvl="1" w:tentative="1">
+      <w:start w:val="1"/>
+      <w:numFmt w:val="bullet"/>
+      <w:lvlText w:val="o"/>
+      <w:lvlJc w:val="left"/>
+      <w:pPr>
+        <w:tabs>
+          <w:tab w:val="num" w:pos="1440"/>
+        </w:tabs>
+        <w:ind w:left="1440" w:hanging="360"/>
+      </w:pPr>
+      <w:rPr>
+        <w:rFonts w:ascii="Courier New" w:hAnsi="Courier New" w:hint="default"/>
+        <w:sz w:val="20"/>
+      </w:rPr>
+    </w:lvl>
+    <w:lvl w:ilvl="2" w:tentative="1">
+      <w:start w:val="1"/>
+      <w:numFmt w:val="bullet"/>
+      <w:lvlText w:val=""/>
+      <w:lvlJc w:val="left"/>
+      <w:pPr>
+        <w:tabs>
+          <w:tab w:val="num" w:pos="2160"/>
+        </w:tabs>
+        <w:ind w:left="2160" w:hanging="360"/>
+      </w:pPr>
+      <w:rPr>
+        <w:rFonts w:ascii="Wingdings" w:hAnsi="Wingdings" w:hint="default"/>
+        <w:sz w:val="20"/>
+      </w:rPr>
+    </w:lvl>
+    <w:lvl w:ilvl="3" w:tentative="1">
+      <w:start w:val="1"/>
+      <w:numFmt w:val="bullet"/>
+      <w:lvlText w:val=""/>
+      <w:lvlJc w:val="left"/>
+      <w:pPr>
+        <w:tabs>
+          <w:tab w:val="num" w:pos="2880"/>
+        </w:tabs>
+        <w:ind w:left="2880" w:hanging="360"/>
+      </w:pPr>
+      <w:rPr>
+        <w:rFonts w:ascii="Wingdings" w:hAnsi="Wingdings" w:hint="default"/>
+        <w:sz w:val="20"/>
+      </w:rPr>
+    </w:lvl>
+    <w:lvl w:ilvl="4" w:tentative="1">
+      <w:start w:val="1"/>
+      <w:numFmt w:val="bullet"/>
+      <w:lvlText w:val=""/>
+      <w:lvlJc w:val="left"/>
+      <w:pPr>
+        <w:tabs>
+          <w:tab w:val="num" w:pos="3600"/>
+        </w:tabs>
+        <w:ind w:left="3600" w:hanging="360"/>
+      </w:pPr>
+      <w:rPr>
+        <w:rFonts w:ascii="Wingdings" w:hAnsi="Wingdings" w:hint="default"/>
+        <w:sz w:val="20"/>
+      </w:rPr>
+    </w:lvl>
+    <w:lvl w:ilvl="5" w:tentative="1">
+      <w:start w:val="1"/>
+      <w:numFmt w:val="bullet"/>
+      <w:lvlText w:val=""/>
+      <w:lvlJc w:val="left"/>
+      <w:pPr>
+        <w:tabs>
+          <w:tab w:val="num" w:pos="4320"/>
+        </w:tabs>
+        <w:ind w:left="4320" w:hanging="360"/>
+      </w:pPr>
+      <w:rPr>
+        <w:rFonts w:ascii="Wingdings" w:hAnsi="Wingdings" w:hint="default"/>
+        <w:sz w:val="20"/>
+      </w:rPr>
+    </w:lvl>
+    <w:lvl w:ilvl="6" w:tentative="1">
+      <w:start w:val="1"/>
+      <w:numFmt w:val="bullet"/>
+      <w:lvlText w:val=""/>
+      <w:lvlJc w:val="left"/>
+      <w:pPr>
+        <w:tabs>
+          <w:tab w:val="num" w:pos="5040"/>
+        </w:tabs>
+        <w:ind w:left="5040" w:hanging="360"/>
+      </w:pPr>
+      <w:rPr>
+        <w:rFonts w:ascii="Wingdings" w:hAnsi="Wingdings" w:hint="default"/>
+        <w:sz w:val="20"/>
+      </w:rPr>
+    </w:lvl>
+    <w:lvl w:ilvl="7" w:tentative="1">
+      <w:start w:val="1"/>
+      <w:numFmt w:val="bullet"/>
+      <w:lvlText w:val=""/>
+      <w:lvlJc w:val="left"/>
+      <w:pPr>
+        <w:tabs>
+          <w:tab w:val="num" w:pos="5760"/>
+        </w:tabs>
+        <w:ind w:left="5760" w:hanging="360"/>
+      </w:pPr>
+      <w:rPr>
+        <w:rFonts w:ascii="Wingdings" w:hAnsi="Wingdings" w:hint="default"/>
+        <w:sz w:val="20"/>
+      </w:rPr>
+    </w:lvl>
+    <w:lvl w:ilvl="8" w:tentative="1">
+      <w:start w:val="1"/>
+      <w:numFmt w:val="bullet"/>
+      <w:lvlText w:val=""/>
+      <w:lvlJc w:val="left"/>
+      <w:pPr>
+        <w:tabs>
+          <w:tab w:val="num" w:pos="6480"/>
+        </w:tabs>
+        <w:ind w:left="6480" w:hanging="360"/>
+      </w:pPr>
+      <w:rPr>
+        <w:rFonts w:ascii="Wingdings" w:hAnsi="Wingdings" w:hint="default"/>
+        <w:sz w:val="20"/>
+      </w:rPr>
+    </w:lvl>
+  </w:abstractNum>
+  <w:abstractNum w:abstractNumId="10" w15:restartNumberingAfterBreak="0">
     <w:nsid w:val="4BF83A97"/>
     <w:multiLevelType w:val="multilevel"/>
     <w:tmpl w:val="F38AAEEC"/>
@@ -2061,7 +2355,7 @@
       </w:rPr>
     </w:lvl>
   </w:abstractNum>
-  <w:abstractNum w:abstractNumId="7" w15:restartNumberingAfterBreak="0">
+  <w:abstractNum w:abstractNumId="11" w15:restartNumberingAfterBreak="0">
     <w:nsid w:val="4DC37B6B"/>
     <w:multiLevelType w:val="multilevel"/>
     <w:tmpl w:val="23EA0D32"/>
@@ -2210,7 +2504,305 @@
       </w:rPr>
     </w:lvl>
   </w:abstractNum>
-  <w:abstractNum w:abstractNumId="8" w15:restartNumberingAfterBreak="0">
+  <w:abstractNum w:abstractNumId="12" w15:restartNumberingAfterBreak="0">
+    <w:nsid w:val="518657A3"/>
+    <w:multiLevelType w:val="multilevel"/>
+    <w:tmpl w:val="89BA11AA"/>
+    <w:lvl w:ilvl="0">
+      <w:start w:val="1"/>
+      <w:numFmt w:val="bullet"/>
+      <w:lvlText w:val=""/>
+      <w:lvlJc w:val="left"/>
+      <w:pPr>
+        <w:tabs>
+          <w:tab w:val="num" w:pos="720"/>
+        </w:tabs>
+        <w:ind w:left="720" w:hanging="360"/>
+      </w:pPr>
+      <w:rPr>
+        <w:rFonts w:ascii="Symbol" w:hAnsi="Symbol" w:hint="default"/>
+        <w:sz w:val="20"/>
+      </w:rPr>
+    </w:lvl>
+    <w:lvl w:ilvl="1" w:tentative="1">
+      <w:start w:val="1"/>
+      <w:numFmt w:val="bullet"/>
+      <w:lvlText w:val="o"/>
+      <w:lvlJc w:val="left"/>
+      <w:pPr>
+        <w:tabs>
+          <w:tab w:val="num" w:pos="1440"/>
+        </w:tabs>
+        <w:ind w:left="1440" w:hanging="360"/>
+      </w:pPr>
+      <w:rPr>
+        <w:rFonts w:ascii="Courier New" w:hAnsi="Courier New" w:hint="default"/>
+        <w:sz w:val="20"/>
+      </w:rPr>
+    </w:lvl>
+    <w:lvl w:ilvl="2" w:tentative="1">
+      <w:start w:val="1"/>
+      <w:numFmt w:val="bullet"/>
+      <w:lvlText w:val=""/>
+      <w:lvlJc w:val="left"/>
+      <w:pPr>
+        <w:tabs>
+          <w:tab w:val="num" w:pos="2160"/>
+        </w:tabs>
+        <w:ind w:left="2160" w:hanging="360"/>
+      </w:pPr>
+      <w:rPr>
+        <w:rFonts w:ascii="Wingdings" w:hAnsi="Wingdings" w:hint="default"/>
+        <w:sz w:val="20"/>
+      </w:rPr>
+    </w:lvl>
+    <w:lvl w:ilvl="3" w:tentative="1">
+      <w:start w:val="1"/>
+      <w:numFmt w:val="bullet"/>
+      <w:lvlText w:val=""/>
+      <w:lvlJc w:val="left"/>
+      <w:pPr>
+        <w:tabs>
+          <w:tab w:val="num" w:pos="2880"/>
+        </w:tabs>
+        <w:ind w:left="2880" w:hanging="360"/>
+      </w:pPr>
+      <w:rPr>
+        <w:rFonts w:ascii="Wingdings" w:hAnsi="Wingdings" w:hint="default"/>
+        <w:sz w:val="20"/>
+      </w:rPr>
+    </w:lvl>
+    <w:lvl w:ilvl="4" w:tentative="1">
+      <w:start w:val="1"/>
+      <w:numFmt w:val="bullet"/>
+      <w:lvlText w:val=""/>
+      <w:lvlJc w:val="left"/>
+      <w:pPr>
+        <w:tabs>
+          <w:tab w:val="num" w:pos="3600"/>
+        </w:tabs>
+        <w:ind w:left="3600" w:hanging="360"/>
+      </w:pPr>
+      <w:rPr>
+        <w:rFonts w:ascii="Wingdings" w:hAnsi="Wingdings" w:hint="default"/>
+        <w:sz w:val="20"/>
+      </w:rPr>
+    </w:lvl>
+    <w:lvl w:ilvl="5" w:tentative="1">
+      <w:start w:val="1"/>
+      <w:numFmt w:val="bullet"/>
+      <w:lvlText w:val=""/>
+      <w:lvlJc w:val="left"/>
+      <w:pPr>
+        <w:tabs>
+          <w:tab w:val="num" w:pos="4320"/>
+        </w:tabs>
+        <w:ind w:left="4320" w:hanging="360"/>
+      </w:pPr>
+      <w:rPr>
+        <w:rFonts w:ascii="Wingdings" w:hAnsi="Wingdings" w:hint="default"/>
+        <w:sz w:val="20"/>
+      </w:rPr>
+    </w:lvl>
+    <w:lvl w:ilvl="6" w:tentative="1">
+      <w:start w:val="1"/>
+      <w:numFmt w:val="bullet"/>
+      <w:lvlText w:val=""/>
+      <w:lvlJc w:val="left"/>
+      <w:pPr>
+        <w:tabs>
+          <w:tab w:val="num" w:pos="5040"/>
+        </w:tabs>
+        <w:ind w:left="5040" w:hanging="360"/>
+      </w:pPr>
+      <w:rPr>
+        <w:rFonts w:ascii="Wingdings" w:hAnsi="Wingdings" w:hint="default"/>
+        <w:sz w:val="20"/>
+      </w:rPr>
+    </w:lvl>
+    <w:lvl w:ilvl="7" w:tentative="1">
+      <w:start w:val="1"/>
+      <w:numFmt w:val="bullet"/>
+      <w:lvlText w:val=""/>
+      <w:lvlJc w:val="left"/>
+      <w:pPr>
+        <w:tabs>
+          <w:tab w:val="num" w:pos="5760"/>
+        </w:tabs>
+        <w:ind w:left="5760" w:hanging="360"/>
+      </w:pPr>
+      <w:rPr>
+        <w:rFonts w:ascii="Wingdings" w:hAnsi="Wingdings" w:hint="default"/>
+        <w:sz w:val="20"/>
+      </w:rPr>
+    </w:lvl>
+    <w:lvl w:ilvl="8" w:tentative="1">
+      <w:start w:val="1"/>
+      <w:numFmt w:val="bullet"/>
+      <w:lvlText w:val=""/>
+      <w:lvlJc w:val="left"/>
+      <w:pPr>
+        <w:tabs>
+          <w:tab w:val="num" w:pos="6480"/>
+        </w:tabs>
+        <w:ind w:left="6480" w:hanging="360"/>
+      </w:pPr>
+      <w:rPr>
+        <w:rFonts w:ascii="Wingdings" w:hAnsi="Wingdings" w:hint="default"/>
+        <w:sz w:val="20"/>
+      </w:rPr>
+    </w:lvl>
+  </w:abstractNum>
+  <w:abstractNum w:abstractNumId="13" w15:restartNumberingAfterBreak="0">
+    <w:nsid w:val="55C3727D"/>
+    <w:multiLevelType w:val="multilevel"/>
+    <w:tmpl w:val="D70EB374"/>
+    <w:lvl w:ilvl="0">
+      <w:start w:val="1"/>
+      <w:numFmt w:val="bullet"/>
+      <w:lvlText w:val=""/>
+      <w:lvlJc w:val="left"/>
+      <w:pPr>
+        <w:tabs>
+          <w:tab w:val="num" w:pos="720"/>
+        </w:tabs>
+        <w:ind w:left="720" w:hanging="360"/>
+      </w:pPr>
+      <w:rPr>
+        <w:rFonts w:ascii="Symbol" w:hAnsi="Symbol" w:hint="default"/>
+        <w:sz w:val="20"/>
+      </w:rPr>
+    </w:lvl>
+    <w:lvl w:ilvl="1" w:tentative="1">
+      <w:start w:val="1"/>
+      <w:numFmt w:val="bullet"/>
+      <w:lvlText w:val="o"/>
+      <w:lvlJc w:val="left"/>
+      <w:pPr>
+        <w:tabs>
+          <w:tab w:val="num" w:pos="1440"/>
+        </w:tabs>
+        <w:ind w:left="1440" w:hanging="360"/>
+      </w:pPr>
+      <w:rPr>
+        <w:rFonts w:ascii="Courier New" w:hAnsi="Courier New" w:hint="default"/>
+        <w:sz w:val="20"/>
+      </w:rPr>
+    </w:lvl>
+    <w:lvl w:ilvl="2" w:tentative="1">
+      <w:start w:val="1"/>
+      <w:numFmt w:val="bullet"/>
+      <w:lvlText w:val=""/>
+      <w:lvlJc w:val="left"/>
+      <w:pPr>
+        <w:tabs>
+          <w:tab w:val="num" w:pos="2160"/>
+        </w:tabs>
+        <w:ind w:left="2160" w:hanging="360"/>
+      </w:pPr>
+      <w:rPr>
+        <w:rFonts w:ascii="Wingdings" w:hAnsi="Wingdings" w:hint="default"/>
+        <w:sz w:val="20"/>
+      </w:rPr>
+    </w:lvl>
+    <w:lvl w:ilvl="3" w:tentative="1">
+      <w:start w:val="1"/>
+      <w:numFmt w:val="bullet"/>
+      <w:lvlText w:val=""/>
+      <w:lvlJc w:val="left"/>
+      <w:pPr>
+        <w:tabs>
+          <w:tab w:val="num" w:pos="2880"/>
+        </w:tabs>
+        <w:ind w:left="2880" w:hanging="360"/>
+      </w:pPr>
+      <w:rPr>
+        <w:rFonts w:ascii="Wingdings" w:hAnsi="Wingdings" w:hint="default"/>
+        <w:sz w:val="20"/>
+      </w:rPr>
+    </w:lvl>
+    <w:lvl w:ilvl="4" w:tentative="1">
+      <w:start w:val="1"/>
+      <w:numFmt w:val="bullet"/>
+      <w:lvlText w:val=""/>
+      <w:lvlJc w:val="left"/>
+      <w:pPr>
+        <w:tabs>
+          <w:tab w:val="num" w:pos="3600"/>
+        </w:tabs>
+        <w:ind w:left="3600" w:hanging="360"/>
+      </w:pPr>
+      <w:rPr>
+        <w:rFonts w:ascii="Wingdings" w:hAnsi="Wingdings" w:hint="default"/>
+        <w:sz w:val="20"/>
+      </w:rPr>
+    </w:lvl>
+    <w:lvl w:ilvl="5" w:tentative="1">
+      <w:start w:val="1"/>
+      <w:numFmt w:val="bullet"/>
+      <w:lvlText w:val=""/>
+      <w:lvlJc w:val="left"/>
+      <w:pPr>
+        <w:tabs>
+          <w:tab w:val="num" w:pos="4320"/>
+        </w:tabs>
+        <w:ind w:left="4320" w:hanging="360"/>
+      </w:pPr>
+      <w:rPr>
+        <w:rFonts w:ascii="Wingdings" w:hAnsi="Wingdings" w:hint="default"/>
+        <w:sz w:val="20"/>
+      </w:rPr>
+    </w:lvl>
+    <w:lvl w:ilvl="6" w:tentative="1">
+      <w:start w:val="1"/>
+      <w:numFmt w:val="bullet"/>
+      <w:lvlText w:val=""/>
+      <w:lvlJc w:val="left"/>
+      <w:pPr>
+        <w:tabs>
+          <w:tab w:val="num" w:pos="5040"/>
+        </w:tabs>
+        <w:ind w:left="5040" w:hanging="360"/>
+      </w:pPr>
+      <w:rPr>
+        <w:rFonts w:ascii="Wingdings" w:hAnsi="Wingdings" w:hint="default"/>
+        <w:sz w:val="20"/>
+      </w:rPr>
+    </w:lvl>
+    <w:lvl w:ilvl="7" w:tentative="1">
+      <w:start w:val="1"/>
+      <w:numFmt w:val="bullet"/>
+      <w:lvlText w:val=""/>
+      <w:lvlJc w:val="left"/>
+      <w:pPr>
+        <w:tabs>
+          <w:tab w:val="num" w:pos="5760"/>
+        </w:tabs>
+        <w:ind w:left="5760" w:hanging="360"/>
+      </w:pPr>
+      <w:rPr>
+        <w:rFonts w:ascii="Wingdings" w:hAnsi="Wingdings" w:hint="default"/>
+        <w:sz w:val="20"/>
+      </w:rPr>
+    </w:lvl>
+    <w:lvl w:ilvl="8" w:tentative="1">
+      <w:start w:val="1"/>
+      <w:numFmt w:val="bullet"/>
+      <w:lvlText w:val=""/>
+      <w:lvlJc w:val="left"/>
+      <w:pPr>
+        <w:tabs>
+          <w:tab w:val="num" w:pos="6480"/>
+        </w:tabs>
+        <w:ind w:left="6480" w:hanging="360"/>
+      </w:pPr>
+      <w:rPr>
+        <w:rFonts w:ascii="Wingdings" w:hAnsi="Wingdings" w:hint="default"/>
+        <w:sz w:val="20"/>
+      </w:rPr>
+    </w:lvl>
+  </w:abstractNum>
+  <w:abstractNum w:abstractNumId="14" w15:restartNumberingAfterBreak="0">
     <w:nsid w:val="593E6E72"/>
     <w:multiLevelType w:val="multilevel"/>
     <w:tmpl w:val="ADEEF800"/>
@@ -2359,7 +2951,156 @@
       </w:rPr>
     </w:lvl>
   </w:abstractNum>
-  <w:abstractNum w:abstractNumId="9" w15:restartNumberingAfterBreak="0">
+  <w:abstractNum w:abstractNumId="15" w15:restartNumberingAfterBreak="0">
+    <w:nsid w:val="5E5F1CD2"/>
+    <w:multiLevelType w:val="multilevel"/>
+    <w:tmpl w:val="A25E9AE4"/>
+    <w:lvl w:ilvl="0">
+      <w:start w:val="1"/>
+      <w:numFmt w:val="bullet"/>
+      <w:lvlText w:val=""/>
+      <w:lvlJc w:val="left"/>
+      <w:pPr>
+        <w:tabs>
+          <w:tab w:val="num" w:pos="720"/>
+        </w:tabs>
+        <w:ind w:left="720" w:hanging="360"/>
+      </w:pPr>
+      <w:rPr>
+        <w:rFonts w:ascii="Symbol" w:hAnsi="Symbol" w:hint="default"/>
+        <w:sz w:val="20"/>
+      </w:rPr>
+    </w:lvl>
+    <w:lvl w:ilvl="1" w:tentative="1">
+      <w:start w:val="1"/>
+      <w:numFmt w:val="bullet"/>
+      <w:lvlText w:val="o"/>
+      <w:lvlJc w:val="left"/>
+      <w:pPr>
+        <w:tabs>
+          <w:tab w:val="num" w:pos="1440"/>
+        </w:tabs>
+        <w:ind w:left="1440" w:hanging="360"/>
+      </w:pPr>
+      <w:rPr>
+        <w:rFonts w:ascii="Courier New" w:hAnsi="Courier New" w:hint="default"/>
+        <w:sz w:val="20"/>
+      </w:rPr>
+    </w:lvl>
+    <w:lvl w:ilvl="2" w:tentative="1">
+      <w:start w:val="1"/>
+      <w:numFmt w:val="bullet"/>
+      <w:lvlText w:val=""/>
+      <w:lvlJc w:val="left"/>
+      <w:pPr>
+        <w:tabs>
+          <w:tab w:val="num" w:pos="2160"/>
+        </w:tabs>
+        <w:ind w:left="2160" w:hanging="360"/>
+      </w:pPr>
+      <w:rPr>
+        <w:rFonts w:ascii="Wingdings" w:hAnsi="Wingdings" w:hint="default"/>
+        <w:sz w:val="20"/>
+      </w:rPr>
+    </w:lvl>
+    <w:lvl w:ilvl="3" w:tentative="1">
+      <w:start w:val="1"/>
+      <w:numFmt w:val="bullet"/>
+      <w:lvlText w:val=""/>
+      <w:lvlJc w:val="left"/>
+      <w:pPr>
+        <w:tabs>
+          <w:tab w:val="num" w:pos="2880"/>
+        </w:tabs>
+        <w:ind w:left="2880" w:hanging="360"/>
+      </w:pPr>
+      <w:rPr>
+        <w:rFonts w:ascii="Wingdings" w:hAnsi="Wingdings" w:hint="default"/>
+        <w:sz w:val="20"/>
+      </w:rPr>
+    </w:lvl>
+    <w:lvl w:ilvl="4" w:tentative="1">
+      <w:start w:val="1"/>
+      <w:numFmt w:val="bullet"/>
+      <w:lvlText w:val=""/>
+      <w:lvlJc w:val="left"/>
+      <w:pPr>
+        <w:tabs>
+          <w:tab w:val="num" w:pos="3600"/>
+        </w:tabs>
+        <w:ind w:left="3600" w:hanging="360"/>
+      </w:pPr>
+      <w:rPr>
+        <w:rFonts w:ascii="Wingdings" w:hAnsi="Wingdings" w:hint="default"/>
+        <w:sz w:val="20"/>
+      </w:rPr>
+    </w:lvl>
+    <w:lvl w:ilvl="5" w:tentative="1">
+      <w:start w:val="1"/>
+      <w:numFmt w:val="bullet"/>
+      <w:lvlText w:val=""/>
+      <w:lvlJc w:val="left"/>
+      <w:pPr>
+        <w:tabs>
+          <w:tab w:val="num" w:pos="4320"/>
+        </w:tabs>
+        <w:ind w:left="4320" w:hanging="360"/>
+      </w:pPr>
+      <w:rPr>
+        <w:rFonts w:ascii="Wingdings" w:hAnsi="Wingdings" w:hint="default"/>
+        <w:sz w:val="20"/>
+      </w:rPr>
+    </w:lvl>
+    <w:lvl w:ilvl="6" w:tentative="1">
+      <w:start w:val="1"/>
+      <w:numFmt w:val="bullet"/>
+      <w:lvlText w:val=""/>
+      <w:lvlJc w:val="left"/>
+      <w:pPr>
+        <w:tabs>
+          <w:tab w:val="num" w:pos="5040"/>
+        </w:tabs>
+        <w:ind w:left="5040" w:hanging="360"/>
+      </w:pPr>
+      <w:rPr>
+        <w:rFonts w:ascii="Wingdings" w:hAnsi="Wingdings" w:hint="default"/>
+        <w:sz w:val="20"/>
+      </w:rPr>
+    </w:lvl>
+    <w:lvl w:ilvl="7" w:tentative="1">
+      <w:start w:val="1"/>
+      <w:numFmt w:val="bullet"/>
+      <w:lvlText w:val=""/>
+      <w:lvlJc w:val="left"/>
+      <w:pPr>
+        <w:tabs>
+          <w:tab w:val="num" w:pos="5760"/>
+        </w:tabs>
+        <w:ind w:left="5760" w:hanging="360"/>
+      </w:pPr>
+      <w:rPr>
+        <w:rFonts w:ascii="Wingdings" w:hAnsi="Wingdings" w:hint="default"/>
+        <w:sz w:val="20"/>
+      </w:rPr>
+    </w:lvl>
+    <w:lvl w:ilvl="8" w:tentative="1">
+      <w:start w:val="1"/>
+      <w:numFmt w:val="bullet"/>
+      <w:lvlText w:val=""/>
+      <w:lvlJc w:val="left"/>
+      <w:pPr>
+        <w:tabs>
+          <w:tab w:val="num" w:pos="6480"/>
+        </w:tabs>
+        <w:ind w:left="6480" w:hanging="360"/>
+      </w:pPr>
+      <w:rPr>
+        <w:rFonts w:ascii="Wingdings" w:hAnsi="Wingdings" w:hint="default"/>
+        <w:sz w:val="20"/>
+      </w:rPr>
+    </w:lvl>
+  </w:abstractNum>
+  <w:abstractNum w:abstractNumId="16" w15:restartNumberingAfterBreak="0">
     <w:nsid w:val="65DA1A4B"/>
     <w:multiLevelType w:val="multilevel"/>
     <w:tmpl w:val="AB9C1C94"/>
@@ -2508,7 +3249,7 @@
       </w:rPr>
     </w:lvl>
   </w:abstractNum>
-  <w:abstractNum w:abstractNumId="10" w15:restartNumberingAfterBreak="0">
+  <w:abstractNum w:abstractNumId="17" w15:restartNumberingAfterBreak="0">
     <w:nsid w:val="73635C46"/>
     <w:multiLevelType w:val="multilevel"/>
     <w:tmpl w:val="60D0773C"/>
@@ -2658,37 +3399,58 @@
     </w:lvl>
   </w:abstractNum>
   <w:num w:numId="1" w16cid:durableId="236860680">
+    <w:abstractNumId w:val="10"/>
+  </w:num>
+  <w:num w:numId="2" w16cid:durableId="966661723">
+    <w:abstractNumId w:val="4"/>
+  </w:num>
+  <w:num w:numId="3" w16cid:durableId="1540163531">
+    <w:abstractNumId w:val="16"/>
+  </w:num>
+  <w:num w:numId="4" w16cid:durableId="43919107">
+    <w:abstractNumId w:val="2"/>
+  </w:num>
+  <w:num w:numId="5" w16cid:durableId="1460026089">
+    <w:abstractNumId w:val="14"/>
+  </w:num>
+  <w:num w:numId="6" w16cid:durableId="1085223403">
+    <w:abstractNumId w:val="11"/>
+  </w:num>
+  <w:num w:numId="7" w16cid:durableId="175920667">
     <w:abstractNumId w:val="6"/>
   </w:num>
-  <w:num w:numId="2" w16cid:durableId="966661723">
+  <w:num w:numId="8" w16cid:durableId="21054885">
+    <w:abstractNumId w:val="1"/>
+  </w:num>
+  <w:num w:numId="9" w16cid:durableId="1273056794">
     <w:abstractNumId w:val="3"/>
   </w:num>
-  <w:num w:numId="3" w16cid:durableId="1540163531">
+  <w:num w:numId="10" w16cid:durableId="1471091117">
+    <w:abstractNumId w:val="17"/>
+  </w:num>
+  <w:num w:numId="11" w16cid:durableId="1875582632">
+    <w:abstractNumId w:val="7"/>
+  </w:num>
+  <w:num w:numId="12" w16cid:durableId="245842324">
+    <w:abstractNumId w:val="12"/>
+  </w:num>
+  <w:num w:numId="13" w16cid:durableId="350298809">
+    <w:abstractNumId w:val="0"/>
+  </w:num>
+  <w:num w:numId="14" w16cid:durableId="1189221741">
+    <w:abstractNumId w:val="8"/>
+  </w:num>
+  <w:num w:numId="15" w16cid:durableId="1509980964">
+    <w:abstractNumId w:val="5"/>
+  </w:num>
+  <w:num w:numId="16" w16cid:durableId="1974095875">
+    <w:abstractNumId w:val="13"/>
+  </w:num>
+  <w:num w:numId="17" w16cid:durableId="751855381">
     <w:abstractNumId w:val="9"/>
   </w:num>
-  <w:num w:numId="4" w16cid:durableId="43919107">
-    <w:abstractNumId w:val="1"/>
-  </w:num>
-  <w:num w:numId="5" w16cid:durableId="1460026089">
-    <w:abstractNumId w:val="8"/>
-  </w:num>
-  <w:num w:numId="6" w16cid:durableId="1085223403">
-    <w:abstractNumId w:val="7"/>
-  </w:num>
-  <w:num w:numId="7" w16cid:durableId="175920667">
-    <w:abstractNumId w:val="4"/>
-  </w:num>
-  <w:num w:numId="8" w16cid:durableId="21054885">
-    <w:abstractNumId w:val="0"/>
-  </w:num>
-  <w:num w:numId="9" w16cid:durableId="1273056794">
-    <w:abstractNumId w:val="2"/>
-  </w:num>
-  <w:num w:numId="10" w16cid:durableId="1471091117">
-    <w:abstractNumId w:val="10"/>
-  </w:num>
-  <w:num w:numId="11" w16cid:durableId="1875582632">
-    <w:abstractNumId w:val="5"/>
+  <w:num w:numId="18" w16cid:durableId="1269891197">
+    <w:abstractNumId w:val="15"/>
   </w:num>
 </w:numbering>
 </file>
@@ -3093,7 +3855,7 @@
   <w:style w:type="paragraph" w:default="1" w:styleId="Normal">
     <w:name w:val="Normal"/>
     <w:qFormat/>
-    <w:rsid w:val="00905B84"/>
+    <w:rsid w:val="003D5E66"/>
   </w:style>
   <w:style w:type="paragraph" w:styleId="Heading1">
     <w:name w:val="heading 1"/>
@@ -3297,7 +4059,6 @@
   <w:style w:type="character" w:default="1" w:styleId="DefaultParagraphFont">
     <w:name w:val="Default Paragraph Font"/>
     <w:uiPriority w:val="1"/>
-    <w:semiHidden/>
     <w:unhideWhenUsed/>
   </w:style>
   <w:style w:type="table" w:default="1" w:styleId="TableNormal">

</xml_diff>

<commit_message>
Update System Requirements Document for Library Management System - Baidoo Sakyi Kwasi.docx
</commit_message>
<xml_diff>
--- a/System Requirements Document for Library Management System - Baidoo Sakyi Kwasi.docx
+++ b/System Requirements Document for Library Management System - Baidoo Sakyi Kwasi.docx
@@ -16,6 +16,13 @@
         </w:rPr>
         <w:t>System Requirements Document for Library Management System</w:t>
       </w:r>
+      <w:r>
+        <w:rPr>
+          <w:b/>
+          <w:bCs/>
+        </w:rPr>
+        <w:t>s</w:t>
+      </w:r>
     </w:p>
     <w:p>
       <w:pPr>
@@ -219,12 +226,21 @@
           <w:bCs/>
         </w:rPr>
       </w:pPr>
-      <w:r>
-        <w:rPr>
-          <w:b/>
-          <w:bCs/>
-        </w:rPr>
-        <w:t>Form validation for all inputs</w:t>
+      <w:proofErr w:type="gramStart"/>
+      <w:r>
+        <w:rPr>
+          <w:b/>
+          <w:bCs/>
+        </w:rPr>
+        <w:t>Form</w:t>
+      </w:r>
+      <w:proofErr w:type="gramEnd"/>
+      <w:r>
+        <w:rPr>
+          <w:b/>
+          <w:bCs/>
+        </w:rPr>
+        <w:t xml:space="preserve"> validation for all inputs</w:t>
       </w:r>
     </w:p>
     <w:p>
@@ -291,12 +307,21 @@
           <w:bCs/>
         </w:rPr>
       </w:pPr>
-      <w:r>
-        <w:rPr>
-          <w:b/>
-          <w:bCs/>
-        </w:rPr>
-        <w:t>Form validation for all inputs</w:t>
+      <w:proofErr w:type="gramStart"/>
+      <w:r>
+        <w:rPr>
+          <w:b/>
+          <w:bCs/>
+        </w:rPr>
+        <w:t>Form</w:t>
+      </w:r>
+      <w:proofErr w:type="gramEnd"/>
+      <w:r>
+        <w:rPr>
+          <w:b/>
+          <w:bCs/>
+        </w:rPr>
+        <w:t xml:space="preserve"> validation for all inputs</w:t>
       </w:r>
     </w:p>
     <w:p>
@@ -382,12 +407,21 @@
           <w:bCs/>
         </w:rPr>
       </w:pPr>
-      <w:r>
-        <w:rPr>
-          <w:b/>
-          <w:bCs/>
-        </w:rPr>
-        <w:t>Form validation for all inputs</w:t>
+      <w:proofErr w:type="gramStart"/>
+      <w:r>
+        <w:rPr>
+          <w:b/>
+          <w:bCs/>
+        </w:rPr>
+        <w:t>Form</w:t>
+      </w:r>
+      <w:proofErr w:type="gramEnd"/>
+      <w:r>
+        <w:rPr>
+          <w:b/>
+          <w:bCs/>
+        </w:rPr>
+        <w:t xml:space="preserve"> validation for all inputs</w:t>
       </w:r>
     </w:p>
     <w:p>

</xml_diff>